<commit_message>
minor time logging and small text file about database generation
</commit_message>
<xml_diff>
--- a/Peter Knibbe Enterprise Java Time log.docx
+++ b/Peter Knibbe Enterprise Java Time log.docx
@@ -298,195 +298,288 @@
             <w:r>
               <w:t>1</w:t>
             </w:r>
+            <w:r>
+              <w:t>.5</w:t>
+            </w:r>
+          </w:p>
+        </w:tc>
+        <w:tc>
+          <w:tcPr>
+            <w:tcW w:w="6835" w:type="dxa"/>
+          </w:tcPr>
+          <w:p>
+            <w:r>
+              <w:t>Exercise</w:t>
+            </w:r>
+          </w:p>
+        </w:tc>
+      </w:tr>
+      <w:tr>
+        <w:tc>
+          <w:tcPr>
+            <w:tcW w:w="895" w:type="dxa"/>
+          </w:tcPr>
+          <w:p>
+            <w:r>
+              <w:t>2</w:t>
+            </w:r>
+          </w:p>
+        </w:tc>
+        <w:tc>
+          <w:tcPr>
+            <w:tcW w:w="720" w:type="dxa"/>
+          </w:tcPr>
+          <w:p>
+            <w:r>
+              <w:t>1/20</w:t>
+            </w:r>
+          </w:p>
+        </w:tc>
+        <w:tc>
+          <w:tcPr>
+            <w:tcW w:w="900" w:type="dxa"/>
+          </w:tcPr>
+          <w:p>
+            <w:r>
+              <w:t>.5</w:t>
+            </w:r>
+          </w:p>
+        </w:tc>
+        <w:tc>
+          <w:tcPr>
+            <w:tcW w:w="6835" w:type="dxa"/>
+            <w:shd w:val="clear" w:color="auto" w:fill="ED7D31" w:themeFill="accent2"/>
+          </w:tcPr>
+          <w:p>
+            <w:r>
+              <w:t>Individual Project Design</w:t>
+            </w:r>
+          </w:p>
+        </w:tc>
+      </w:tr>
+      <w:tr>
+        <w:tc>
+          <w:tcPr>
+            <w:tcW w:w="895" w:type="dxa"/>
+          </w:tcPr>
+          <w:p>
+            <w:r>
+              <w:t>2</w:t>
+            </w:r>
+          </w:p>
+        </w:tc>
+        <w:tc>
+          <w:tcPr>
+            <w:tcW w:w="720" w:type="dxa"/>
+          </w:tcPr>
+          <w:p>
+            <w:r>
+              <w:t>1/22</w:t>
+            </w:r>
+          </w:p>
+        </w:tc>
+        <w:tc>
+          <w:tcPr>
+            <w:tcW w:w="900" w:type="dxa"/>
+          </w:tcPr>
+          <w:p>
+            <w:r>
+              <w:t>1</w:t>
+            </w:r>
+          </w:p>
+        </w:tc>
+        <w:tc>
+          <w:tcPr>
+            <w:tcW w:w="6835" w:type="dxa"/>
+            <w:shd w:val="clear" w:color="auto" w:fill="ED7D31" w:themeFill="accent2"/>
+          </w:tcPr>
+          <w:p>
+            <w:r>
+              <w:t>Individual Project Screens</w:t>
+            </w:r>
+          </w:p>
+        </w:tc>
+      </w:tr>
+      <w:tr>
+        <w:tc>
+          <w:tcPr>
+            <w:tcW w:w="895" w:type="dxa"/>
+          </w:tcPr>
+          <w:p>
+            <w:r>
+              <w:t>2</w:t>
+            </w:r>
+          </w:p>
+        </w:tc>
+        <w:tc>
+          <w:tcPr>
+            <w:tcW w:w="720" w:type="dxa"/>
+          </w:tcPr>
+          <w:p>
+            <w:r>
+              <w:t>1/22</w:t>
+            </w:r>
+          </w:p>
+        </w:tc>
+        <w:tc>
+          <w:tcPr>
+            <w:tcW w:w="900" w:type="dxa"/>
+          </w:tcPr>
+          <w:p>
+            <w:r>
+              <w:t>1</w:t>
+            </w:r>
+          </w:p>
+        </w:tc>
+        <w:tc>
+          <w:tcPr>
+            <w:tcW w:w="6835" w:type="dxa"/>
+          </w:tcPr>
+          <w:p>
+            <w:proofErr w:type="spellStart"/>
+            <w:r>
+              <w:t>Git</w:t>
+            </w:r>
+            <w:proofErr w:type="spellEnd"/>
+            <w:r>
+              <w:t xml:space="preserve"> synchronization</w:t>
+            </w:r>
+          </w:p>
+        </w:tc>
+      </w:tr>
+      <w:tr>
+        <w:tc>
+          <w:tcPr>
+            <w:tcW w:w="895" w:type="dxa"/>
+          </w:tcPr>
+          <w:p>
+            <w:r>
+              <w:t>2</w:t>
+            </w:r>
+          </w:p>
+        </w:tc>
+        <w:tc>
+          <w:tcPr>
+            <w:tcW w:w="720" w:type="dxa"/>
+          </w:tcPr>
+          <w:p>
+            <w:r>
+              <w:t>1/22</w:t>
+            </w:r>
+          </w:p>
+        </w:tc>
+        <w:tc>
+          <w:tcPr>
+            <w:tcW w:w="900" w:type="dxa"/>
+          </w:tcPr>
+          <w:p>
+            <w:r>
+              <w:t>.5</w:t>
+            </w:r>
+          </w:p>
+        </w:tc>
+        <w:tc>
+          <w:tcPr>
+            <w:tcW w:w="6835" w:type="dxa"/>
+          </w:tcPr>
+          <w:p>
+            <w:r>
+              <w:t>Log4J</w:t>
+            </w:r>
+            <w:r>
+              <w:t xml:space="preserve"> and Junit readings (not including Junit exercises from section 9)</w:t>
+            </w:r>
+          </w:p>
+        </w:tc>
+      </w:tr>
+      <w:tr>
+        <w:tc>
+          <w:tcPr>
+            <w:tcW w:w="895" w:type="dxa"/>
+          </w:tcPr>
+          <w:p>
+            <w:r>
+              <w:t>2</w:t>
+            </w:r>
+          </w:p>
+        </w:tc>
+        <w:tc>
+          <w:tcPr>
+            <w:tcW w:w="720" w:type="dxa"/>
+          </w:tcPr>
+          <w:p>
+            <w:r>
+              <w:t>1/22</w:t>
+            </w:r>
+          </w:p>
+        </w:tc>
+        <w:tc>
+          <w:tcPr>
+            <w:tcW w:w="900" w:type="dxa"/>
+          </w:tcPr>
+          <w:p>
+            <w:r>
+              <w:t>1</w:t>
+            </w:r>
+            <w:r>
+              <w:t>.5</w:t>
+            </w:r>
+          </w:p>
+        </w:tc>
+        <w:tc>
+          <w:tcPr>
+            <w:tcW w:w="6835" w:type="dxa"/>
+            <w:shd w:val="clear" w:color="auto" w:fill="ED7D31" w:themeFill="accent2"/>
+          </w:tcPr>
+          <w:p>
+            <w:r>
+              <w:t>Start on database</w:t>
+            </w:r>
+          </w:p>
+        </w:tc>
+      </w:tr>
+      <w:tr>
+        <w:tc>
+          <w:tcPr>
+            <w:tcW w:w="895" w:type="dxa"/>
+          </w:tcPr>
+          <w:p>
+            <w:r>
+              <w:t>2</w:t>
+            </w:r>
+          </w:p>
+        </w:tc>
+        <w:tc>
+          <w:tcPr>
+            <w:tcW w:w="720" w:type="dxa"/>
+          </w:tcPr>
+          <w:p>
+            <w:r>
+              <w:t>1/23</w:t>
+            </w:r>
+          </w:p>
+        </w:tc>
+        <w:tc>
+          <w:tcPr>
+            <w:tcW w:w="900" w:type="dxa"/>
+          </w:tcPr>
+          <w:p>
+            <w:r>
+              <w:t>.5</w:t>
+            </w:r>
+          </w:p>
+        </w:tc>
+        <w:tc>
+          <w:tcPr>
+            <w:tcW w:w="6835" w:type="dxa"/>
+          </w:tcPr>
+          <w:p>
+            <w:r>
+              <w:t>Junit section 9</w:t>
+            </w:r>
             <w:bookmarkStart w:id="0" w:name="_GoBack"/>
             <w:bookmarkEnd w:id="0"/>
-            <w:r>
-              <w:t>.5</w:t>
-            </w:r>
-          </w:p>
-        </w:tc>
-        <w:tc>
-          <w:tcPr>
-            <w:tcW w:w="6835" w:type="dxa"/>
-          </w:tcPr>
-          <w:p>
-            <w:r>
-              <w:t>Exercise</w:t>
-            </w:r>
-          </w:p>
-        </w:tc>
-      </w:tr>
-      <w:tr>
-        <w:tc>
-          <w:tcPr>
-            <w:tcW w:w="895" w:type="dxa"/>
-          </w:tcPr>
-          <w:p>
-            <w:r>
-              <w:t>2</w:t>
-            </w:r>
-          </w:p>
-        </w:tc>
-        <w:tc>
-          <w:tcPr>
-            <w:tcW w:w="720" w:type="dxa"/>
-          </w:tcPr>
-          <w:p>
-            <w:r>
-              <w:t>1/20</w:t>
-            </w:r>
-          </w:p>
-        </w:tc>
-        <w:tc>
-          <w:tcPr>
-            <w:tcW w:w="900" w:type="dxa"/>
-          </w:tcPr>
-          <w:p>
-            <w:r>
-              <w:t>.5</w:t>
-            </w:r>
-          </w:p>
-        </w:tc>
-        <w:tc>
-          <w:tcPr>
-            <w:tcW w:w="6835" w:type="dxa"/>
-            <w:shd w:val="clear" w:color="auto" w:fill="ED7D31" w:themeFill="accent2"/>
-          </w:tcPr>
-          <w:p>
-            <w:r>
-              <w:t>Individual Project Design</w:t>
-            </w:r>
-          </w:p>
-        </w:tc>
-      </w:tr>
-      <w:tr>
-        <w:tc>
-          <w:tcPr>
-            <w:tcW w:w="895" w:type="dxa"/>
-          </w:tcPr>
-          <w:p/>
-        </w:tc>
-        <w:tc>
-          <w:tcPr>
-            <w:tcW w:w="720" w:type="dxa"/>
-          </w:tcPr>
-          <w:p/>
-        </w:tc>
-        <w:tc>
-          <w:tcPr>
-            <w:tcW w:w="900" w:type="dxa"/>
-          </w:tcPr>
-          <w:p/>
-        </w:tc>
-        <w:tc>
-          <w:tcPr>
-            <w:tcW w:w="6835" w:type="dxa"/>
-          </w:tcPr>
-          <w:p/>
-        </w:tc>
-      </w:tr>
-      <w:tr>
-        <w:tc>
-          <w:tcPr>
-            <w:tcW w:w="895" w:type="dxa"/>
-          </w:tcPr>
-          <w:p/>
-        </w:tc>
-        <w:tc>
-          <w:tcPr>
-            <w:tcW w:w="720" w:type="dxa"/>
-          </w:tcPr>
-          <w:p/>
-        </w:tc>
-        <w:tc>
-          <w:tcPr>
-            <w:tcW w:w="900" w:type="dxa"/>
-          </w:tcPr>
-          <w:p/>
-        </w:tc>
-        <w:tc>
-          <w:tcPr>
-            <w:tcW w:w="6835" w:type="dxa"/>
-          </w:tcPr>
-          <w:p/>
-        </w:tc>
-      </w:tr>
-      <w:tr>
-        <w:tc>
-          <w:tcPr>
-            <w:tcW w:w="895" w:type="dxa"/>
-          </w:tcPr>
-          <w:p/>
-        </w:tc>
-        <w:tc>
-          <w:tcPr>
-            <w:tcW w:w="720" w:type="dxa"/>
-          </w:tcPr>
-          <w:p/>
-        </w:tc>
-        <w:tc>
-          <w:tcPr>
-            <w:tcW w:w="900" w:type="dxa"/>
-          </w:tcPr>
-          <w:p/>
-        </w:tc>
-        <w:tc>
-          <w:tcPr>
-            <w:tcW w:w="6835" w:type="dxa"/>
-          </w:tcPr>
-          <w:p/>
-        </w:tc>
-      </w:tr>
-      <w:tr>
-        <w:tc>
-          <w:tcPr>
-            <w:tcW w:w="895" w:type="dxa"/>
-          </w:tcPr>
-          <w:p/>
-        </w:tc>
-        <w:tc>
-          <w:tcPr>
-            <w:tcW w:w="720" w:type="dxa"/>
-          </w:tcPr>
-          <w:p/>
-        </w:tc>
-        <w:tc>
-          <w:tcPr>
-            <w:tcW w:w="900" w:type="dxa"/>
-          </w:tcPr>
-          <w:p/>
-        </w:tc>
-        <w:tc>
-          <w:tcPr>
-            <w:tcW w:w="6835" w:type="dxa"/>
-          </w:tcPr>
-          <w:p/>
-        </w:tc>
-      </w:tr>
-      <w:tr>
-        <w:tc>
-          <w:tcPr>
-            <w:tcW w:w="895" w:type="dxa"/>
-          </w:tcPr>
-          <w:p/>
-        </w:tc>
-        <w:tc>
-          <w:tcPr>
-            <w:tcW w:w="720" w:type="dxa"/>
-          </w:tcPr>
-          <w:p/>
-        </w:tc>
-        <w:tc>
-          <w:tcPr>
-            <w:tcW w:w="900" w:type="dxa"/>
-          </w:tcPr>
-          <w:p/>
-        </w:tc>
-        <w:tc>
-          <w:tcPr>
-            <w:tcW w:w="6835" w:type="dxa"/>
-          </w:tcPr>
-          <w:p/>
+          </w:p>
         </w:tc>
       </w:tr>
       <w:tr>

</xml_diff>